<commit_message>
New task user input for delaying LED using scheduler
</commit_message>
<xml_diff>
--- a/RTOS by digikey.docx
+++ b/RTOS by digikey.docx
@@ -124,19 +124,31 @@
           <w:szCs w:val="32"/>
           <w:lang w:val="en-GB"/>
         </w:rPr>
-        <w:t>Context</w:t>
-      </w:r>
-      <w:r>
-        <w:rPr>
-          <w:rFonts w:hint="default"/>
-          <w:b w:val="0"/>
-          <w:bCs w:val="0"/>
-          <w:sz w:val="20"/>
-          <w:szCs w:val="20"/>
-          <w:lang w:val="en-GB"/>
-        </w:rPr>
-        <w:t xml:space="preserve"> as the tasks executes it use memory RAM ROM and all the related information</w:t>
-      </w:r>
+        <w:t xml:space="preserve">portTICK_PERIOD_MS </w:t>
+      </w:r>
+      <w:r>
+        <w:rPr>
+          <w:rFonts w:hint="default"/>
+          <w:b w:val="0"/>
+          <w:bCs w:val="0"/>
+          <w:sz w:val="20"/>
+          <w:szCs w:val="20"/>
+          <w:lang w:val="en-GB"/>
+        </w:rPr>
+        <w:t>it is defined in FREERTOS the tick timer to 1ms as portTICK_PERIOD_MS 1 and we use vTASKDelay which accepts ticks and by dividing the desired period by portTICK_PERIOD_MS will give the numver of ticks.</w:t>
+      </w:r>
+    </w:p>
+    <w:p>
+      <w:pPr>
+        <w:rPr>
+          <w:rFonts w:hint="default"/>
+          <w:b w:val="0"/>
+          <w:bCs w:val="0"/>
+          <w:sz w:val="20"/>
+          <w:szCs w:val="20"/>
+          <w:lang w:val="en-GB"/>
+        </w:rPr>
+      </w:pPr>
     </w:p>
     <w:p>
       <w:pPr>
@@ -158,19 +170,437 @@
           <w:szCs w:val="32"/>
           <w:lang w:val="en-GB"/>
         </w:rPr>
-        <w:t>Context Switching</w:t>
-      </w:r>
-      <w:r>
-        <w:rPr>
-          <w:rFonts w:hint="default"/>
-          <w:b w:val="0"/>
-          <w:bCs w:val="0"/>
-          <w:sz w:val="20"/>
-          <w:szCs w:val="20"/>
-          <w:lang w:val="en-GB"/>
-        </w:rPr>
-        <w:t xml:space="preserve"> saving the task and restoring the another task context.</w:t>
-      </w:r>
+        <w:t>Diff</w:t>
+      </w:r>
+      <w:r>
+        <w:rPr>
+          <w:rFonts w:ascii="Arial" w:hAnsi="Arial" w:eastAsia="Arial" w:cs="Arial"/>
+          <w:i w:val="0"/>
+          <w:iCs w:val="0"/>
+          <w:caps w:val="0"/>
+          <w:color w:val="131313"/>
+          <w:spacing w:val="0"/>
+          <w:sz w:val="21"/>
+          <w:szCs w:val="21"/>
+        </w:rPr>
+        <w:t xml:space="preserve"> To do this on the ESP32, we use the xTaskCreatePinnedToCore() function instead and specify which core to use. If you are using vanilla FreeRTOS in your own build system, you will want to use xTaskCreate() instead. </w:t>
+      </w:r>
+    </w:p>
+    <w:p>
+      <w:pPr>
+        <w:rPr>
+          <w:rFonts w:hint="default"/>
+          <w:b w:val="0"/>
+          <w:bCs w:val="0"/>
+          <w:sz w:val="20"/>
+          <w:szCs w:val="20"/>
+          <w:lang w:val="en-GB"/>
+        </w:rPr>
+      </w:pPr>
+    </w:p>
+    <w:p>
+      <w:pPr>
+        <w:rPr>
+          <w:rFonts w:ascii="Arial" w:hAnsi="Arial" w:eastAsia="Arial" w:cs="Arial"/>
+          <w:i w:val="0"/>
+          <w:iCs w:val="0"/>
+          <w:caps w:val="0"/>
+          <w:color w:val="131313"/>
+          <w:spacing w:val="0"/>
+          <w:sz w:val="21"/>
+          <w:szCs w:val="21"/>
+        </w:rPr>
+      </w:pPr>
+      <w:r>
+        <w:rPr>
+          <w:rFonts w:ascii="Arial" w:hAnsi="Arial" w:eastAsia="Arial" w:cs="Arial"/>
+          <w:b/>
+          <w:bCs/>
+          <w:i w:val="0"/>
+          <w:iCs w:val="0"/>
+          <w:caps w:val="0"/>
+          <w:color w:val="131313"/>
+          <w:spacing w:val="0"/>
+          <w:sz w:val="32"/>
+          <w:szCs w:val="32"/>
+        </w:rPr>
+        <w:t xml:space="preserve">A task </w:t>
+      </w:r>
+      <w:r>
+        <w:rPr>
+          <w:rFonts w:ascii="Arial" w:hAnsi="Arial" w:eastAsia="Arial" w:cs="Arial"/>
+          <w:i w:val="0"/>
+          <w:iCs w:val="0"/>
+          <w:caps w:val="0"/>
+          <w:color w:val="131313"/>
+          <w:spacing w:val="0"/>
+          <w:sz w:val="21"/>
+          <w:szCs w:val="21"/>
+        </w:rPr>
+        <w:t>in FreeRTOS is similar to a thread in other multi-threaded environments (e.g. POSIX). It is a unit of CPU utilization designed to accomplish some goal. For our purposes, we just want to create a new thread and toggle an LED.</w:t>
+      </w:r>
+    </w:p>
+    <w:p>
+      <w:pPr>
+        <w:rPr>
+          <w:rFonts w:ascii="Arial" w:hAnsi="Arial" w:eastAsia="Arial" w:cs="Arial"/>
+          <w:i w:val="0"/>
+          <w:iCs w:val="0"/>
+          <w:caps w:val="0"/>
+          <w:color w:val="131313"/>
+          <w:spacing w:val="0"/>
+          <w:sz w:val="21"/>
+          <w:szCs w:val="21"/>
+        </w:rPr>
+      </w:pPr>
+    </w:p>
+    <w:p>
+      <w:pPr>
+        <w:rPr>
+          <w:rFonts w:hint="default" w:ascii="Arial" w:hAnsi="Arial" w:eastAsia="Arial" w:cs="Arial"/>
+          <w:b w:val="0"/>
+          <w:bCs w:val="0"/>
+          <w:i w:val="0"/>
+          <w:iCs w:val="0"/>
+          <w:caps w:val="0"/>
+          <w:color w:val="131313"/>
+          <w:spacing w:val="0"/>
+          <w:sz w:val="20"/>
+          <w:szCs w:val="20"/>
+          <w:lang w:val="en-GB"/>
+        </w:rPr>
+      </w:pPr>
+      <w:r>
+        <w:rPr>
+          <w:rFonts w:hint="default" w:ascii="Arial" w:hAnsi="Arial" w:eastAsia="Arial" w:cs="Arial"/>
+          <w:b/>
+          <w:bCs/>
+          <w:i w:val="0"/>
+          <w:iCs w:val="0"/>
+          <w:caps w:val="0"/>
+          <w:color w:val="131313"/>
+          <w:spacing w:val="0"/>
+          <w:sz w:val="22"/>
+          <w:szCs w:val="22"/>
+          <w:lang w:val="en-GB"/>
+        </w:rPr>
+        <w:t xml:space="preserve">Time slicing </w:t>
+      </w:r>
+      <w:r>
+        <w:rPr>
+          <w:rFonts w:hint="default" w:ascii="Arial" w:hAnsi="Arial" w:eastAsia="Arial" w:cs="Arial"/>
+          <w:b w:val="0"/>
+          <w:bCs w:val="0"/>
+          <w:i w:val="0"/>
+          <w:iCs w:val="0"/>
+          <w:caps w:val="0"/>
+          <w:color w:val="131313"/>
+          <w:spacing w:val="0"/>
+          <w:sz w:val="20"/>
+          <w:szCs w:val="20"/>
+          <w:lang w:val="en-GB"/>
+        </w:rPr>
+        <w:t xml:space="preserve">slice is called a tick </w:t>
+      </w:r>
+    </w:p>
+    <w:p>
+      <w:pPr>
+        <w:rPr>
+          <w:rFonts w:hint="default" w:ascii="Arial" w:hAnsi="Arial" w:eastAsia="Arial" w:cs="Arial"/>
+          <w:b w:val="0"/>
+          <w:bCs w:val="0"/>
+          <w:i w:val="0"/>
+          <w:iCs w:val="0"/>
+          <w:caps w:val="0"/>
+          <w:color w:val="131313"/>
+          <w:spacing w:val="0"/>
+          <w:sz w:val="20"/>
+          <w:szCs w:val="20"/>
+          <w:lang w:val="en-GB"/>
+        </w:rPr>
+      </w:pPr>
+      <w:r>
+        <w:rPr>
+          <w:rFonts w:hint="default" w:ascii="Arial" w:hAnsi="Arial" w:eastAsia="Arial" w:cs="Arial"/>
+          <w:b w:val="0"/>
+          <w:bCs w:val="0"/>
+          <w:i w:val="0"/>
+          <w:iCs w:val="0"/>
+          <w:color w:val="131313"/>
+          <w:spacing w:val="0"/>
+          <w:sz w:val="20"/>
+          <w:szCs w:val="20"/>
+          <w:lang w:val="en-GB"/>
+        </w:rPr>
+        <w:t>R</w:t>
+      </w:r>
+      <w:r>
+        <w:rPr>
+          <w:rFonts w:hint="default" w:ascii="Arial" w:hAnsi="Arial" w:eastAsia="Arial" w:cs="Arial"/>
+          <w:b w:val="0"/>
+          <w:bCs w:val="0"/>
+          <w:i w:val="0"/>
+          <w:iCs w:val="0"/>
+          <w:caps w:val="0"/>
+          <w:color w:val="131313"/>
+          <w:spacing w:val="0"/>
+          <w:sz w:val="20"/>
+          <w:szCs w:val="20"/>
+          <w:lang w:val="en-GB"/>
+        </w:rPr>
+        <w:t>ound robin fashion the task with same priority will be executed.</w:t>
+      </w:r>
+    </w:p>
+    <w:p>
+      <w:pPr>
+        <w:rPr>
+          <w:rFonts w:hint="default" w:ascii="Arial" w:hAnsi="Arial" w:eastAsia="Arial" w:cs="Arial"/>
+          <w:b w:val="0"/>
+          <w:bCs w:val="0"/>
+          <w:i w:val="0"/>
+          <w:iCs w:val="0"/>
+          <w:caps w:val="0"/>
+          <w:color w:val="131313"/>
+          <w:spacing w:val="0"/>
+          <w:sz w:val="20"/>
+          <w:szCs w:val="20"/>
+          <w:lang w:val="en-GB"/>
+        </w:rPr>
+      </w:pPr>
+      <w:r>
+        <w:rPr>
+          <w:rFonts w:hint="default" w:ascii="Arial" w:hAnsi="Arial" w:eastAsia="Arial" w:cs="Arial"/>
+          <w:b w:val="0"/>
+          <w:bCs w:val="0"/>
+          <w:i w:val="0"/>
+          <w:iCs w:val="0"/>
+          <w:color w:val="131313"/>
+          <w:spacing w:val="0"/>
+          <w:sz w:val="20"/>
+          <w:szCs w:val="20"/>
+          <w:lang w:val="en-GB"/>
+        </w:rPr>
+        <w:t>Pre-emptive</w:t>
+      </w:r>
+      <w:r>
+        <w:rPr>
+          <w:rFonts w:hint="default" w:ascii="Arial" w:hAnsi="Arial" w:eastAsia="Arial" w:cs="Arial"/>
+          <w:b w:val="0"/>
+          <w:bCs w:val="0"/>
+          <w:i w:val="0"/>
+          <w:iCs w:val="0"/>
+          <w:caps w:val="0"/>
+          <w:color w:val="131313"/>
+          <w:spacing w:val="0"/>
+          <w:sz w:val="20"/>
+          <w:szCs w:val="20"/>
+          <w:lang w:val="en-GB"/>
+        </w:rPr>
+        <w:t xml:space="preserve"> scheduling cpu time takes from Task A to Task B then Task C which has higher priority then Task A.</w:t>
+      </w:r>
+    </w:p>
+    <w:p>
+      <w:pPr>
+        <w:rPr>
+          <w:rFonts w:hint="default" w:ascii="Arial" w:hAnsi="Arial" w:eastAsia="Arial" w:cs="Arial"/>
+          <w:b w:val="0"/>
+          <w:bCs w:val="0"/>
+          <w:i w:val="0"/>
+          <w:iCs w:val="0"/>
+          <w:caps w:val="0"/>
+          <w:color w:val="131313"/>
+          <w:spacing w:val="0"/>
+          <w:sz w:val="20"/>
+          <w:szCs w:val="20"/>
+          <w:lang w:val="en-GB"/>
+        </w:rPr>
+      </w:pPr>
+      <w:r>
+        <w:rPr>
+          <w:rFonts w:hint="default" w:ascii="Arial" w:hAnsi="Arial" w:eastAsia="Arial" w:cs="Arial"/>
+          <w:b w:val="0"/>
+          <w:bCs w:val="0"/>
+          <w:i w:val="0"/>
+          <w:iCs w:val="0"/>
+          <w:color w:val="131313"/>
+          <w:spacing w:val="0"/>
+          <w:sz w:val="20"/>
+          <w:szCs w:val="20"/>
+          <w:lang w:val="en-GB"/>
+        </w:rPr>
+        <w:t>I</w:t>
+      </w:r>
+      <w:r>
+        <w:rPr>
+          <w:rFonts w:hint="default" w:ascii="Arial" w:hAnsi="Arial" w:eastAsia="Arial" w:cs="Arial"/>
+          <w:b w:val="0"/>
+          <w:bCs w:val="0"/>
+          <w:i w:val="0"/>
+          <w:iCs w:val="0"/>
+          <w:caps w:val="0"/>
+          <w:color w:val="131313"/>
+          <w:spacing w:val="0"/>
+          <w:sz w:val="20"/>
+          <w:szCs w:val="20"/>
+          <w:lang w:val="en-GB"/>
+        </w:rPr>
+        <w:t xml:space="preserve">f ISR is called </w:t>
+      </w:r>
+    </w:p>
+    <w:p>
+      <w:pPr>
+        <w:rPr>
+          <w:rFonts w:hint="default" w:ascii="Arial" w:hAnsi="Arial" w:eastAsia="Arial" w:cs="Arial"/>
+          <w:b w:val="0"/>
+          <w:bCs w:val="0"/>
+          <w:i w:val="0"/>
+          <w:iCs w:val="0"/>
+          <w:caps w:val="0"/>
+          <w:color w:val="131313"/>
+          <w:spacing w:val="0"/>
+          <w:sz w:val="20"/>
+          <w:szCs w:val="20"/>
+          <w:lang w:val="en-GB"/>
+        </w:rPr>
+      </w:pPr>
+      <w:r>
+        <w:rPr>
+          <w:rFonts w:hint="default" w:ascii="Arial" w:hAnsi="Arial" w:eastAsia="Arial" w:cs="Arial"/>
+          <w:b w:val="0"/>
+          <w:bCs w:val="0"/>
+          <w:i w:val="0"/>
+          <w:iCs w:val="0"/>
+          <w:caps w:val="0"/>
+          <w:color w:val="131313"/>
+          <w:spacing w:val="0"/>
+          <w:sz w:val="20"/>
+          <w:szCs w:val="20"/>
+          <w:lang w:val="en-GB"/>
+        </w:rPr>
+        <w:drawing>
+          <wp:inline distT="0" distB="0" distL="114300" distR="114300">
+            <wp:extent cx="5273040" cy="2795270"/>
+            <wp:effectExtent l="0" t="0" r="3810" b="5080"/>
+            <wp:docPr id="1" name="Picture 1" descr="preemptive schedulling"/>
+            <wp:cNvGraphicFramePr>
+              <a:graphicFrameLocks xmlns:a="http://schemas.openxmlformats.org/drawingml/2006/main" noChangeAspect="1"/>
+            </wp:cNvGraphicFramePr>
+            <a:graphic xmlns:a="http://schemas.openxmlformats.org/drawingml/2006/main">
+              <a:graphicData uri="http://schemas.openxmlformats.org/drawingml/2006/picture">
+                <pic:pic xmlns:pic="http://schemas.openxmlformats.org/drawingml/2006/picture">
+                  <pic:nvPicPr>
+                    <pic:cNvPr id="1" name="Picture 1" descr="preemptive schedulling"/>
+                    <pic:cNvPicPr>
+                      <a:picLocks noChangeAspect="1"/>
+                    </pic:cNvPicPr>
+                  </pic:nvPicPr>
+                  <pic:blipFill>
+                    <a:blip r:embed="rId4"/>
+                    <a:stretch>
+                      <a:fillRect/>
+                    </a:stretch>
+                  </pic:blipFill>
+                  <pic:spPr>
+                    <a:xfrm>
+                      <a:off x="0" y="0"/>
+                      <a:ext cx="5273040" cy="2795270"/>
+                    </a:xfrm>
+                    <a:prstGeom prst="rect">
+                      <a:avLst/>
+                    </a:prstGeom>
+                  </pic:spPr>
+                </pic:pic>
+              </a:graphicData>
+            </a:graphic>
+          </wp:inline>
+        </w:drawing>
+      </w:r>
+    </w:p>
+    <w:p>
+      <w:pPr>
+        <w:rPr>
+          <w:rFonts w:hint="default" w:ascii="Arial" w:hAnsi="Arial" w:eastAsia="Arial" w:cs="Arial"/>
+          <w:b w:val="0"/>
+          <w:bCs w:val="0"/>
+          <w:i w:val="0"/>
+          <w:iCs w:val="0"/>
+          <w:caps w:val="0"/>
+          <w:color w:val="131313"/>
+          <w:spacing w:val="0"/>
+          <w:sz w:val="20"/>
+          <w:szCs w:val="20"/>
+          <w:lang w:val="en-GB"/>
+        </w:rPr>
+      </w:pPr>
+      <w:r>
+        <w:rPr>
+          <w:rFonts w:hint="default" w:ascii="Arial" w:hAnsi="Arial" w:eastAsia="Arial" w:cs="Arial"/>
+          <w:b w:val="0"/>
+          <w:bCs w:val="0"/>
+          <w:i w:val="0"/>
+          <w:iCs w:val="0"/>
+          <w:caps w:val="0"/>
+          <w:color w:val="131313"/>
+          <w:spacing w:val="0"/>
+          <w:sz w:val="20"/>
+          <w:szCs w:val="20"/>
+          <w:lang w:val="en-GB"/>
+        </w:rPr>
+        <w:t>ESP IDF scheduler can perform Task B &amp; C on other cores at the same time performing Task A on the other core.</w:t>
+      </w:r>
+    </w:p>
+    <w:p>
+      <w:pPr>
+        <w:rPr>
+          <w:rFonts w:hint="default" w:ascii="Arial" w:hAnsi="Arial" w:eastAsia="Arial" w:cs="Arial"/>
+          <w:b w:val="0"/>
+          <w:bCs w:val="0"/>
+          <w:i w:val="0"/>
+          <w:iCs w:val="0"/>
+          <w:caps w:val="0"/>
+          <w:color w:val="131313"/>
+          <w:spacing w:val="0"/>
+          <w:sz w:val="20"/>
+          <w:szCs w:val="20"/>
+          <w:lang w:val="en-GB"/>
+        </w:rPr>
+      </w:pPr>
+    </w:p>
+    <w:p>
+      <w:pPr>
+        <w:rPr>
+          <w:rFonts w:hint="default" w:ascii="Arial" w:hAnsi="Arial" w:eastAsia="Arial" w:cs="Arial"/>
+          <w:b w:val="0"/>
+          <w:bCs w:val="0"/>
+          <w:i w:val="0"/>
+          <w:iCs w:val="0"/>
+          <w:caps w:val="0"/>
+          <w:color w:val="131313"/>
+          <w:spacing w:val="0"/>
+          <w:sz w:val="20"/>
+          <w:szCs w:val="20"/>
+          <w:lang w:val="en-GB"/>
+        </w:rPr>
+      </w:pPr>
+      <w:bookmarkStart w:id="0" w:name="_GoBack"/>
+      <w:bookmarkEnd w:id="0"/>
+    </w:p>
+    <w:p>
+      <w:pPr>
+        <w:rPr>
+          <w:rFonts w:hint="default" w:ascii="Arial" w:hAnsi="Arial" w:eastAsia="Arial" w:cs="Arial"/>
+          <w:b w:val="0"/>
+          <w:bCs w:val="0"/>
+          <w:i w:val="0"/>
+          <w:iCs w:val="0"/>
+          <w:caps w:val="0"/>
+          <w:color w:val="131313"/>
+          <w:spacing w:val="0"/>
+          <w:sz w:val="20"/>
+          <w:szCs w:val="20"/>
+          <w:lang w:val="en-GB"/>
+        </w:rPr>
+      </w:pPr>
     </w:p>
     <w:p>
       <w:pPr>
@@ -192,86 +622,19 @@
           <w:szCs w:val="32"/>
           <w:lang w:val="en-GB"/>
         </w:rPr>
-        <w:t xml:space="preserve">portTICK_PERIOD_MS </w:t>
-      </w:r>
-      <w:r>
-        <w:rPr>
-          <w:rFonts w:hint="default"/>
-          <w:b w:val="0"/>
-          <w:bCs w:val="0"/>
-          <w:sz w:val="20"/>
-          <w:szCs w:val="20"/>
-          <w:lang w:val="en-GB"/>
-        </w:rPr>
-        <w:t>it is defined in FREERTOS</w:t>
-      </w:r>
-      <w:r>
-        <w:rPr>
-          <w:rFonts w:hint="default"/>
-          <w:b w:val="0"/>
-          <w:bCs w:val="0"/>
-          <w:sz w:val="20"/>
-          <w:szCs w:val="20"/>
-          <w:lang w:val="en-GB"/>
-        </w:rPr>
-        <w:t xml:space="preserve"> the tick timer to 1ms </w:t>
-      </w:r>
-      <w:r>
-        <w:rPr>
-          <w:rFonts w:hint="default"/>
-          <w:b w:val="0"/>
-          <w:bCs w:val="0"/>
-          <w:sz w:val="20"/>
-          <w:szCs w:val="20"/>
-          <w:lang w:val="en-GB"/>
-        </w:rPr>
-        <w:t xml:space="preserve">as </w:t>
-      </w:r>
-      <w:r>
-        <w:rPr>
-          <w:rFonts w:hint="default"/>
-          <w:b w:val="0"/>
-          <w:bCs w:val="0"/>
-          <w:sz w:val="20"/>
-          <w:szCs w:val="20"/>
-          <w:lang w:val="en-GB"/>
-        </w:rPr>
-        <w:t xml:space="preserve">portTICK_PERIOD_MS </w:t>
-      </w:r>
-      <w:r>
-        <w:rPr>
-          <w:rFonts w:hint="default"/>
-          <w:b w:val="0"/>
-          <w:bCs w:val="0"/>
-          <w:sz w:val="20"/>
-          <w:szCs w:val="20"/>
-          <w:lang w:val="en-GB"/>
-        </w:rPr>
-        <w:t xml:space="preserve">1 and we use vTASKDelay which accepts ticks and by dividing the desired period by </w:t>
-      </w:r>
-      <w:r>
-        <w:rPr>
-          <w:rFonts w:hint="default"/>
-          <w:b w:val="0"/>
-          <w:bCs w:val="0"/>
-          <w:sz w:val="20"/>
-          <w:szCs w:val="20"/>
-          <w:lang w:val="en-GB"/>
-        </w:rPr>
-        <w:t>portTICK_PERIOD_MS will give the numver of ticks.</w:t>
-      </w:r>
-    </w:p>
-    <w:p>
-      <w:pPr>
-        <w:rPr>
-          <w:rFonts w:hint="default"/>
-          <w:b w:val="0"/>
-          <w:bCs w:val="0"/>
-          <w:sz w:val="20"/>
-          <w:szCs w:val="20"/>
-          <w:lang w:val="en-GB"/>
-        </w:rPr>
-      </w:pPr>
+        <w:t>Context</w:t>
+      </w:r>
+      <w:r>
+        <w:rPr>
+          <w:rFonts w:hint="default"/>
+          <w:b w:val="0"/>
+          <w:bCs w:val="0"/>
+          <w:sz w:val="20"/>
+          <w:szCs w:val="20"/>
+          <w:lang w:val="en-GB"/>
+        </w:rPr>
+        <w:t xml:space="preserve"> as the tasks executes it use memory RAM ROM and all the related information</w:t>
+      </w:r>
     </w:p>
     <w:p>
       <w:pPr>
@@ -293,88 +656,36 @@
           <w:szCs w:val="32"/>
           <w:lang w:val="en-GB"/>
         </w:rPr>
-        <w:t>Diff</w:t>
-      </w:r>
-      <w:r>
-        <w:rPr>
-          <w:rFonts w:ascii="Arial" w:hAnsi="Arial" w:eastAsia="Arial" w:cs="Arial"/>
-          <w:i w:val="0"/>
-          <w:iCs w:val="0"/>
-          <w:caps w:val="0"/>
-          <w:color w:val="131313"/>
-          <w:spacing w:val="0"/>
-          <w:sz w:val="21"/>
-          <w:szCs w:val="21"/>
-        </w:rPr>
-        <w:t xml:space="preserve"> To do this on the ESP32, we use the xTaskCreatePinnedToCore() function instead and specify which core to use. If you are using vanilla FreeRTOS in your own build system, you will want to use xTaskCreate() instead. </w:t>
-      </w:r>
-    </w:p>
-    <w:p>
-      <w:pPr>
-        <w:rPr>
-          <w:rFonts w:hint="default"/>
-          <w:b w:val="0"/>
-          <w:bCs w:val="0"/>
-          <w:sz w:val="20"/>
-          <w:szCs w:val="20"/>
-          <w:lang w:val="en-GB"/>
-        </w:rPr>
-      </w:pPr>
-    </w:p>
-    <w:p>
-      <w:pPr>
-        <w:rPr>
-          <w:rFonts w:hint="default"/>
-          <w:b w:val="0"/>
-          <w:bCs w:val="0"/>
-          <w:sz w:val="20"/>
-          <w:szCs w:val="20"/>
-          <w:lang w:val="en-GB"/>
-        </w:rPr>
-      </w:pPr>
-      <w:r>
-        <w:rPr>
-          <w:rFonts w:ascii="Arial" w:hAnsi="Arial" w:eastAsia="Arial" w:cs="Arial"/>
-          <w:b/>
-          <w:bCs/>
-          <w:i w:val="0"/>
-          <w:iCs w:val="0"/>
-          <w:caps w:val="0"/>
-          <w:color w:val="131313"/>
-          <w:spacing w:val="0"/>
-          <w:sz w:val="32"/>
-          <w:szCs w:val="32"/>
-        </w:rPr>
-        <w:t xml:space="preserve">A task </w:t>
-      </w:r>
-      <w:r>
-        <w:rPr>
-          <w:rFonts w:ascii="Arial" w:hAnsi="Arial" w:eastAsia="Arial" w:cs="Arial"/>
-          <w:i w:val="0"/>
-          <w:iCs w:val="0"/>
-          <w:caps w:val="0"/>
-          <w:color w:val="131313"/>
-          <w:spacing w:val="0"/>
-          <w:sz w:val="21"/>
-          <w:szCs w:val="21"/>
-        </w:rPr>
-        <w:t>in FreeRTOS is similar to a thread in other multi-threaded environments (e.g. POSIX). It is a unit of CPU utilization designed to accomplish some goal. For our purposes</w:t>
-      </w:r>
-      <w:bookmarkStart w:id="0" w:name="_GoBack"/>
-      <w:bookmarkEnd w:id="0"/>
-      <w:r>
-        <w:rPr>
-          <w:rFonts w:ascii="Arial" w:hAnsi="Arial" w:eastAsia="Arial" w:cs="Arial"/>
-          <w:i w:val="0"/>
-          <w:iCs w:val="0"/>
-          <w:caps w:val="0"/>
-          <w:color w:val="131313"/>
-          <w:spacing w:val="0"/>
-          <w:sz w:val="21"/>
-          <w:szCs w:val="21"/>
-        </w:rPr>
-        <w:t>, we just want to create a new thread and toggle an LED.</w:t>
-      </w:r>
+        <w:t>Context Switching</w:t>
+      </w:r>
+      <w:r>
+        <w:rPr>
+          <w:rFonts w:hint="default"/>
+          <w:b w:val="0"/>
+          <w:bCs w:val="0"/>
+          <w:sz w:val="20"/>
+          <w:szCs w:val="20"/>
+          <w:lang w:val="en-GB"/>
+        </w:rPr>
+        <w:t xml:space="preserve"> saving the task and restoring the another task context.</w:t>
+      </w:r>
+    </w:p>
+    <w:p>
+      <w:pPr>
+        <w:rPr>
+          <w:rFonts w:hint="default" w:ascii="Arial" w:hAnsi="Arial" w:eastAsia="Arial" w:cs="Arial"/>
+          <w:b w:val="0"/>
+          <w:bCs w:val="0"/>
+          <w:i w:val="0"/>
+          <w:iCs w:val="0"/>
+          <w:caps w:val="0"/>
+          <w:color w:val="131313"/>
+          <w:spacing w:val="0"/>
+          <w:sz w:val="20"/>
+          <w:szCs w:val="20"/>
+          <w:lang w:val="en-GB"/>
+        </w:rPr>
+      </w:pPr>
     </w:p>
     <w:sectPr>
       <w:pgSz w:w="11906" w:h="16838"/>

</xml_diff>